<commit_message>
Writing a bit of the written report.
</commit_message>
<xml_diff>
--- a/Placeholder Report.docx
+++ b/Placeholder Report.docx
@@ -5,8 +5,83 @@
     <w:p>
       <w:pPr>
         <w:jc w:val="center"/>
+        <w:rPr>
+          <w:b/>
+          <w:bCs/>
+        </w:rPr>
       </w:pPr>
+      <w:r>
+        <w:rPr>
+          <w:b/>
+          <w:bCs/>
+        </w:rPr>
+        <w:t>Written report</w:t>
+      </w:r>
     </w:p>
+    <w:p>
+      <w:r>
+        <w:t>Upon receiving the plaintext_dictionary, we conducted a letter-based frequency analysis on all five candidate plaintext messages to use as reference for what the ciphertext may hold.  While the analysis is unable to take into account the possibility of which letters are randomly generated and which letters are encoded, there is a distinctly imbalanced distribution of letters as shown in the graph below.  While all five plaintext candidates have very similar distributions, it identifies and allows us to establish a default mapping of each plaintext letter might map to in regards to the ciphertext.</w:t>
+      </w:r>
+    </w:p>
+    <w:p>
+      <w:pPr>
+        <w:jc w:val="center"/>
+      </w:pPr>
+      <w:r>
+        <w:rPr>
+          <w:noProof/>
+        </w:rPr>
+        <w:drawing>
+          <wp:inline distT="0" distB="0" distL="0" distR="0" wp14:anchorId="6989424B" wp14:editId="7A792109">
+            <wp:extent cx="5943600" cy="3196590"/>
+            <wp:effectExtent l="0" t="0" r="0" b="3810"/>
+            <wp:docPr id="1" name="Picture 1" descr="Chart&#10;&#10;Description automatically generated"/>
+            <wp:cNvGraphicFramePr>
+              <a:graphicFrameLocks xmlns:a="http://schemas.openxmlformats.org/drawingml/2006/main" noChangeAspect="1"/>
+            </wp:cNvGraphicFramePr>
+            <a:graphic xmlns:a="http://schemas.openxmlformats.org/drawingml/2006/main">
+              <a:graphicData uri="http://schemas.openxmlformats.org/drawingml/2006/picture">
+                <pic:pic xmlns:pic="http://schemas.openxmlformats.org/drawingml/2006/picture">
+                  <pic:nvPicPr>
+                    <pic:cNvPr id="1" name="Picture 1" descr="Chart&#10;&#10;Description automatically generated"/>
+                    <pic:cNvPicPr>
+                      <a:picLocks noChangeAspect="1" noChangeArrowheads="1"/>
+                    </pic:cNvPicPr>
+                  </pic:nvPicPr>
+                  <pic:blipFill>
+                    <a:blip r:embed="rId4" cstate="print">
+                      <a:extLst>
+                        <a:ext uri="{28A0092B-C50C-407E-A947-70E740481C1C}">
+                          <a14:useLocalDpi xmlns:a14="http://schemas.microsoft.com/office/drawing/2010/main" val="0"/>
+                        </a:ext>
+                      </a:extLst>
+                    </a:blip>
+                    <a:srcRect/>
+                    <a:stretch>
+                      <a:fillRect/>
+                    </a:stretch>
+                  </pic:blipFill>
+                  <pic:spPr bwMode="auto">
+                    <a:xfrm>
+                      <a:off x="0" y="0"/>
+                      <a:ext cx="5943600" cy="3196590"/>
+                    </a:xfrm>
+                    <a:prstGeom prst="rect">
+                      <a:avLst/>
+                    </a:prstGeom>
+                    <a:noFill/>
+                    <a:ln>
+                      <a:noFill/>
+                    </a:ln>
+                  </pic:spPr>
+                </pic:pic>
+              </a:graphicData>
+            </a:graphic>
+          </wp:inline>
+        </w:drawing>
+      </w:r>
+    </w:p>
+    <w:p/>
     <w:sectPr>
       <w:pgSz w:w="12240" w:h="15840"/>
       <w:pgMar w:top="1440" w:right="1440" w:bottom="1440" w:left="1440" w:header="720" w:footer="720" w:gutter="0"/>

</xml_diff>

<commit_message>
More work on the chi square
</commit_message>
<xml_diff>
--- a/Placeholder Report.docx
+++ b/Placeholder Report.docx
@@ -775,13 +775,7 @@
     <w:p/>
     <w:p>
       <w:r>
-        <w:t>Plaintext #</w:t>
-      </w:r>
-      <w:r>
-        <w:t>2</w:t>
-      </w:r>
-      <w:r>
-        <w:t xml:space="preserve"> Frequency table:</w:t>
+        <w:t>Plaintext #2 Frequency table:</w:t>
       </w:r>
     </w:p>
     <w:tbl>
@@ -1525,13 +1519,7 @@
     <w:p/>
     <w:p>
       <w:r>
-        <w:t>Plaintext #</w:t>
-      </w:r>
-      <w:r>
-        <w:t>3</w:t>
-      </w:r>
-      <w:r>
-        <w:t xml:space="preserve"> Frequency table:</w:t>
+        <w:t>Plaintext #3 Frequency table:</w:t>
       </w:r>
     </w:p>
     <w:tbl>
@@ -2275,13 +2263,7 @@
     <w:p/>
     <w:p>
       <w:r>
-        <w:t>Plaintext #</w:t>
-      </w:r>
-      <w:r>
-        <w:t>4</w:t>
-      </w:r>
-      <w:r>
-        <w:t xml:space="preserve"> Frequency table:</w:t>
+        <w:t>Plaintext #4 Frequency table:</w:t>
       </w:r>
     </w:p>
     <w:tbl>
@@ -3026,13 +3008,7 @@
     <w:p/>
     <w:p>
       <w:r>
-        <w:t>Plaintext #</w:t>
-      </w:r>
-      <w:r>
-        <w:t>5</w:t>
-      </w:r>
-      <w:r>
-        <w:t xml:space="preserve"> Frequency table:</w:t>
+        <w:t>Plaintext #5 Frequency table:</w:t>
       </w:r>
     </w:p>
     <w:tbl>
@@ -3832,7 +3808,11 @@
         </w:drawing>
       </w:r>
     </w:p>
-    <w:p/>
+    <w:p>
+      <w:r>
+        <w:t>Because each graph has very similar letter frequency behaviors and there is a random chance to randomly insert a new letter into the plaintext, we have opted to use the chi square encryption algorithm to determine which letter matching is the best possible match between the plaintext and the ciphertext.</w:t>
+      </w:r>
+    </w:p>
     <w:sectPr>
       <w:pgSz w:w="12240" w:h="15840"/>
       <w:pgMar w:top="1440" w:right="1440" w:bottom="1440" w:left="1440" w:header="720" w:footer="720" w:gutter="0"/>

</xml_diff>

<commit_message>
Added stuff to the report
</commit_message>
<xml_diff>
--- a/Placeholder Report.docx
+++ b/Placeholder Report.docx
@@ -34,11 +34,9 @@
       <w:r>
         <w:t>&lt;</w:t>
       </w:r>
-      <w:proofErr w:type="spellStart"/>
       <w:r>
         <w:t>math.h</w:t>
       </w:r>
-      <w:proofErr w:type="spellEnd"/>
       <w:r>
         <w:t>&gt;</w:t>
       </w:r>
@@ -69,15 +67,7 @@
     </w:p>
     <w:p>
       <w:r>
-        <w:t xml:space="preserve">Upon receiving the </w:t>
-      </w:r>
-      <w:proofErr w:type="spellStart"/>
-      <w:r>
-        <w:t>plaintext_dictionary</w:t>
-      </w:r>
-      <w:proofErr w:type="spellEnd"/>
-      <w:r>
-        <w:t>, we conducted a letter-based frequency analysis on all five candidate plaintext messages to use as reference for what the ciphertext may hold.  While the analysis is unable to take into account the possibility of which letters are randomly generated and which letters are encoded, there is a distinctly imbalanced distribution of letters as shown in the graph below.  While all five plaintext candidates have very similar distributions, it identifies and allows us to establish a default mapping of each plaintext letter might map to in regards to the ciphertext.</w:t>
+        <w:t>Upon receiving the plaintext_dictionary, we conducted a letter-based frequency analysis on all five candidate plaintext messages to use as reference for what the ciphertext may hold.  While the analysis is unable to take into account the possibility of which letters are randomly generated and which letters are encoded, there is a distinctly imbalanced distribution of letters as shown in the graph below.  While all five plaintext candidates have very similar distributions, it identifies and allows us to establish a default mapping of each plaintext letter might map to in regards to the ciphertext.</w:t>
       </w:r>
     </w:p>
     <w:p>
@@ -3834,7 +3824,7 @@
                     </pic:cNvPicPr>
                   </pic:nvPicPr>
                   <pic:blipFill>
-                    <a:blip r:embed="rId4" cstate="print">
+                    <a:blip r:embed="rId5" cstate="print">
                       <a:extLst>
                         <a:ext uri="{28A0092B-C50C-407E-A947-70E740481C1C}">
                           <a14:useLocalDpi xmlns:a14="http://schemas.microsoft.com/office/drawing/2010/main" val="0"/>
@@ -3871,6 +3861,127 @@
         <w:t>Because each graph has very similar letter frequency behaviors and there is a random chance to randomly insert a new letter into the plaintext, we have opted to use the chi square encryption algorithm to determine which letter matching is the best possible match between the plaintext and the ciphertext.</w:t>
       </w:r>
     </w:p>
+    <w:p>
+      <w:r>
+        <w:rPr>
+          <w:noProof/>
+        </w:rPr>
+        <w:lastRenderedPageBreak/>
+        <w:drawing>
+          <wp:inline distT="0" distB="0" distL="0" distR="0" wp14:anchorId="7FF6D81B" wp14:editId="4EECF321">
+            <wp:extent cx="3973318" cy="5652247"/>
+            <wp:effectExtent l="0" t="0" r="8255" b="5715"/>
+            <wp:docPr id="3" name="Picture 3" descr="Chart, bar chart&#10;&#10;Description automatically generated"/>
+            <wp:cNvGraphicFramePr>
+              <a:graphicFrameLocks xmlns:a="http://schemas.openxmlformats.org/drawingml/2006/main" noChangeAspect="1"/>
+            </wp:cNvGraphicFramePr>
+            <a:graphic xmlns:a="http://schemas.openxmlformats.org/drawingml/2006/main">
+              <a:graphicData uri="http://schemas.openxmlformats.org/drawingml/2006/picture">
+                <pic:pic xmlns:pic="http://schemas.openxmlformats.org/drawingml/2006/picture">
+                  <pic:nvPicPr>
+                    <pic:cNvPr id="3" name="Picture 3" descr="Chart, bar chart&#10;&#10;Description automatically generated"/>
+                    <pic:cNvPicPr>
+                      <a:picLocks noChangeAspect="1" noChangeArrowheads="1"/>
+                    </pic:cNvPicPr>
+                  </pic:nvPicPr>
+                  <pic:blipFill>
+                    <a:blip r:embed="rId6">
+                      <a:extLst>
+                        <a:ext uri="{28A0092B-C50C-407E-A947-70E740481C1C}">
+                          <a14:useLocalDpi xmlns:a14="http://schemas.microsoft.com/office/drawing/2010/main" val="0"/>
+                        </a:ext>
+                      </a:extLst>
+                    </a:blip>
+                    <a:srcRect/>
+                    <a:stretch>
+                      <a:fillRect/>
+                    </a:stretch>
+                  </pic:blipFill>
+                  <pic:spPr bwMode="auto">
+                    <a:xfrm>
+                      <a:off x="0" y="0"/>
+                      <a:ext cx="3978978" cy="5660299"/>
+                    </a:xfrm>
+                    <a:prstGeom prst="rect">
+                      <a:avLst/>
+                    </a:prstGeom>
+                    <a:noFill/>
+                    <a:ln>
+                      <a:noFill/>
+                    </a:ln>
+                  </pic:spPr>
+                </pic:pic>
+              </a:graphicData>
+            </a:graphic>
+          </wp:inline>
+        </w:drawing>
+      </w:r>
+    </w:p>
+    <w:p>
+      <w:r>
+        <w:t xml:space="preserve">When testing </w:t>
+      </w:r>
+      <w:r>
+        <w:t xml:space="preserve">our encryption scheme, we noticed that </w:t>
+      </w:r>
+      <w:r>
+        <w:t xml:space="preserve">while the additional noise of random letter generation increased the frequencies of certain letters appearing, the overall distribution of each letter remained consistent with each iteration as shown in the graph above.  </w:t>
+      </w:r>
+      <w:r>
+        <w:t>This meant that while the addition of noise changed the frequencies of certain letters, the overall distribution remained consistent before and after the</w:t>
+      </w:r>
+      <w:r>
+        <w:t xml:space="preserve"> encryption scheme</w:t>
+      </w:r>
+      <w:r>
+        <w:t>.</w:t>
+      </w:r>
+      <w:r>
+        <w:t xml:space="preserve"> </w:t>
+      </w:r>
+    </w:p>
+    <w:p>
+      <w:r>
+        <w:t>Notes:</w:t>
+      </w:r>
+    </w:p>
+    <w:p>
+      <w:pPr>
+        <w:pStyle w:val="ListParagraph"/>
+        <w:numPr>
+          <w:ilvl w:val="0"/>
+          <w:numId w:val="1"/>
+        </w:numPr>
+      </w:pPr>
+      <w:r>
+        <w:t>Concatenated the plaintext dictionary values with the plaintext values to get the information.</w:t>
+      </w:r>
+    </w:p>
+    <w:p>
+      <w:pPr>
+        <w:pStyle w:val="ListParagraph"/>
+        <w:numPr>
+          <w:ilvl w:val="0"/>
+          <w:numId w:val="1"/>
+        </w:numPr>
+      </w:pPr>
+      <w:r>
+        <w:t>What we discovered was that with the additional random probability included with the distribution has shown that</w:t>
+      </w:r>
+    </w:p>
+    <w:p>
+      <w:pPr>
+        <w:pStyle w:val="ListParagraph"/>
+        <w:numPr>
+          <w:ilvl w:val="0"/>
+          <w:numId w:val="1"/>
+        </w:numPr>
+      </w:pPr>
+      <w:r>
+        <w:t>How much work do we actually need to do in order to determine the plaintext?</w:t>
+      </w:r>
+    </w:p>
+    <w:p/>
     <w:sectPr>
       <w:pgSz w:w="12240" w:h="15840"/>
       <w:pgMar w:top="1440" w:right="1440" w:bottom="1440" w:left="1440" w:header="720" w:footer="720" w:gutter="0"/>
@@ -3879,6 +3990,127 @@
     </w:sectPr>
   </w:body>
 </w:document>
+</file>
+
+<file path=word/numbering.xml><?xml version="1.0" encoding="utf-8"?>
+<w:numbering xmlns:wpc="http://schemas.microsoft.com/office/word/2010/wordprocessingCanvas" xmlns:cx="http://schemas.microsoft.com/office/drawing/2014/chartex" xmlns:cx1="http://schemas.microsoft.com/office/drawing/2015/9/8/chartex" xmlns:cx2="http://schemas.microsoft.com/office/drawing/2015/10/21/chartex" xmlns:cx3="http://schemas.microsoft.com/office/drawing/2016/5/9/chartex" xmlns:cx4="http://schemas.microsoft.com/office/drawing/2016/5/10/chartex" xmlns:cx5="http://schemas.microsoft.com/office/drawing/2016/5/11/chartex" xmlns:cx6="http://schemas.microsoft.com/office/drawing/2016/5/12/chartex" xmlns:cx7="http://schemas.microsoft.com/office/drawing/2016/5/13/chartex" xmlns:cx8="http://schemas.microsoft.com/office/drawing/2016/5/14/chartex" xmlns:mc="http://schemas.openxmlformats.org/markup-compatibility/2006" xmlns:aink="http://schemas.microsoft.com/office/drawing/2016/ink" xmlns:am3d="http://schemas.microsoft.com/office/drawing/2017/model3d" xmlns:o="urn:schemas-microsoft-com:office:office" xmlns:r="http://schemas.openxmlformats.org/officeDocument/2006/relationships" xmlns:m="http://schemas.openxmlformats.org/officeDocument/2006/math" xmlns:v="urn:schemas-microsoft-com:vml" xmlns:wp14="http://schemas.microsoft.com/office/word/2010/wordprocessingDrawing" xmlns:wp="http://schemas.openxmlformats.org/drawingml/2006/wordprocessingDrawing" xmlns:w10="urn:schemas-microsoft-com:office:word" xmlns:w="http://schemas.openxmlformats.org/wordprocessingml/2006/main" xmlns:w14="http://schemas.microsoft.com/office/word/2010/wordml" xmlns:w15="http://schemas.microsoft.com/office/word/2012/wordml" xmlns:w16cex="http://schemas.microsoft.com/office/word/2018/wordml/cex" xmlns:w16cid="http://schemas.microsoft.com/office/word/2016/wordml/cid" xmlns:w16="http://schemas.microsoft.com/office/word/2018/wordml" xmlns:w16sdtdh="http://schemas.microsoft.com/office/word/2020/wordml/sdtdatahash" xmlns:w16se="http://schemas.microsoft.com/office/word/2015/wordml/symex" xmlns:wpg="http://schemas.microsoft.com/office/word/2010/wordprocessingGroup" xmlns:wpi="http://schemas.microsoft.com/office/word/2010/wordprocessingInk" xmlns:wne="http://schemas.microsoft.com/office/word/2006/wordml" xmlns:wps="http://schemas.microsoft.com/office/word/2010/wordprocessingShape" mc:Ignorable="w14 w15 w16se w16cid w16 w16cex w16sdtdh wp14">
+  <w:abstractNum w:abstractNumId="0" w15:restartNumberingAfterBreak="0">
+    <w:nsid w:val="1FE4321A"/>
+    <w:multiLevelType w:val="hybridMultilevel"/>
+    <w:tmpl w:val="9320CB6A"/>
+    <w:lvl w:ilvl="0" w:tplc="04090001">
+      <w:start w:val="1"/>
+      <w:numFmt w:val="bullet"/>
+      <w:lvlText w:val=""/>
+      <w:lvlJc w:val="left"/>
+      <w:pPr>
+        <w:ind w:left="720" w:hanging="360"/>
+      </w:pPr>
+      <w:rPr>
+        <w:rFonts w:ascii="Symbol" w:hAnsi="Symbol" w:hint="default"/>
+      </w:rPr>
+    </w:lvl>
+    <w:lvl w:ilvl="1" w:tplc="04090003" w:tentative="1">
+      <w:start w:val="1"/>
+      <w:numFmt w:val="bullet"/>
+      <w:lvlText w:val="o"/>
+      <w:lvlJc w:val="left"/>
+      <w:pPr>
+        <w:ind w:left="1440" w:hanging="360"/>
+      </w:pPr>
+      <w:rPr>
+        <w:rFonts w:ascii="Courier New" w:hAnsi="Courier New" w:cs="Courier New" w:hint="default"/>
+      </w:rPr>
+    </w:lvl>
+    <w:lvl w:ilvl="2" w:tplc="04090005" w:tentative="1">
+      <w:start w:val="1"/>
+      <w:numFmt w:val="bullet"/>
+      <w:lvlText w:val=""/>
+      <w:lvlJc w:val="left"/>
+      <w:pPr>
+        <w:ind w:left="2160" w:hanging="360"/>
+      </w:pPr>
+      <w:rPr>
+        <w:rFonts w:ascii="Wingdings" w:hAnsi="Wingdings" w:hint="default"/>
+      </w:rPr>
+    </w:lvl>
+    <w:lvl w:ilvl="3" w:tplc="04090001" w:tentative="1">
+      <w:start w:val="1"/>
+      <w:numFmt w:val="bullet"/>
+      <w:lvlText w:val=""/>
+      <w:lvlJc w:val="left"/>
+      <w:pPr>
+        <w:ind w:left="2880" w:hanging="360"/>
+      </w:pPr>
+      <w:rPr>
+        <w:rFonts w:ascii="Symbol" w:hAnsi="Symbol" w:hint="default"/>
+      </w:rPr>
+    </w:lvl>
+    <w:lvl w:ilvl="4" w:tplc="04090003" w:tentative="1">
+      <w:start w:val="1"/>
+      <w:numFmt w:val="bullet"/>
+      <w:lvlText w:val="o"/>
+      <w:lvlJc w:val="left"/>
+      <w:pPr>
+        <w:ind w:left="3600" w:hanging="360"/>
+      </w:pPr>
+      <w:rPr>
+        <w:rFonts w:ascii="Courier New" w:hAnsi="Courier New" w:cs="Courier New" w:hint="default"/>
+      </w:rPr>
+    </w:lvl>
+    <w:lvl w:ilvl="5" w:tplc="04090005" w:tentative="1">
+      <w:start w:val="1"/>
+      <w:numFmt w:val="bullet"/>
+      <w:lvlText w:val=""/>
+      <w:lvlJc w:val="left"/>
+      <w:pPr>
+        <w:ind w:left="4320" w:hanging="360"/>
+      </w:pPr>
+      <w:rPr>
+        <w:rFonts w:ascii="Wingdings" w:hAnsi="Wingdings" w:hint="default"/>
+      </w:rPr>
+    </w:lvl>
+    <w:lvl w:ilvl="6" w:tplc="04090001" w:tentative="1">
+      <w:start w:val="1"/>
+      <w:numFmt w:val="bullet"/>
+      <w:lvlText w:val=""/>
+      <w:lvlJc w:val="left"/>
+      <w:pPr>
+        <w:ind w:left="5040" w:hanging="360"/>
+      </w:pPr>
+      <w:rPr>
+        <w:rFonts w:ascii="Symbol" w:hAnsi="Symbol" w:hint="default"/>
+      </w:rPr>
+    </w:lvl>
+    <w:lvl w:ilvl="7" w:tplc="04090003" w:tentative="1">
+      <w:start w:val="1"/>
+      <w:numFmt w:val="bullet"/>
+      <w:lvlText w:val="o"/>
+      <w:lvlJc w:val="left"/>
+      <w:pPr>
+        <w:ind w:left="5760" w:hanging="360"/>
+      </w:pPr>
+      <w:rPr>
+        <w:rFonts w:ascii="Courier New" w:hAnsi="Courier New" w:cs="Courier New" w:hint="default"/>
+      </w:rPr>
+    </w:lvl>
+    <w:lvl w:ilvl="8" w:tplc="04090005" w:tentative="1">
+      <w:start w:val="1"/>
+      <w:numFmt w:val="bullet"/>
+      <w:lvlText w:val=""/>
+      <w:lvlJc w:val="left"/>
+      <w:pPr>
+        <w:ind w:left="6480" w:hanging="360"/>
+      </w:pPr>
+      <w:rPr>
+        <w:rFonts w:ascii="Wingdings" w:hAnsi="Wingdings" w:hint="default"/>
+      </w:rPr>
+    </w:lvl>
+  </w:abstractNum>
+  <w:num w:numId="1">
+    <w:abstractNumId w:val="0"/>
+  </w:num>
+</w:numbering>
 </file>
 
 <file path=word/styles.xml><?xml version="1.0" encoding="utf-8"?>
@@ -4326,6 +4558,17 @@
       </w:tblBorders>
     </w:tblPr>
   </w:style>
+  <w:style w:type="paragraph" w:styleId="ListParagraph">
+    <w:name w:val="List Paragraph"/>
+    <w:basedOn w:val="Normal"/>
+    <w:uiPriority w:val="34"/>
+    <w:qFormat/>
+    <w:rsid w:val="00AC3446"/>
+    <w:pPr>
+      <w:ind w:left="720"/>
+      <w:contextualSpacing/>
+    </w:pPr>
+  </w:style>
 </w:styles>
 </file>
 

</xml_diff>

<commit_message>
Adding sources to the report
</commit_message>
<xml_diff>
--- a/Placeholder Report.docx
+++ b/Placeholder Report.docx
@@ -34,9 +34,11 @@
       <w:r>
         <w:t>&lt;</w:t>
       </w:r>
+      <w:proofErr w:type="spellStart"/>
       <w:r>
         <w:t>math.h</w:t>
       </w:r>
+      <w:proofErr w:type="spellEnd"/>
       <w:r>
         <w:t>&gt;</w:t>
       </w:r>
@@ -44,13 +46,29 @@
         <w:t xml:space="preserve"> which included a uniform distribution random number generator</w:t>
       </w:r>
       <w:r>
-        <w:t>.  We used the random number generator to create a set of numbers which were converted into the set of alphabetic letters with an additional case to take into account the possibility of generating a blank space as well</w:t>
+        <w:t xml:space="preserve">.  We used the random number generator to create a set of numbers which were converted into the set of alphabetic letters with an additional case to </w:t>
+      </w:r>
+      <w:proofErr w:type="gramStart"/>
+      <w:r>
+        <w:t>take into account</w:t>
+      </w:r>
+      <w:proofErr w:type="gramEnd"/>
+      <w:r>
+        <w:t xml:space="preserve"> the possibility of generating a blank space as well</w:t>
       </w:r>
       <w:r>
         <w:t>.  This same uniform random n umber generator was used for the coin generation algorithm which would spawn either 1 or 0</w:t>
       </w:r>
       <w:r>
-        <w:t xml:space="preserve">.  When our individual encryption algorithms were capable of converting plaintext messages into ciphertexts, we combined our algorithms to generate a set of ciphertext messages </w:t>
+        <w:t xml:space="preserve">.  When our individual encryption algorithms </w:t>
+      </w:r>
+      <w:proofErr w:type="gramStart"/>
+      <w:r>
+        <w:t>were capable of converting</w:t>
+      </w:r>
+      <w:proofErr w:type="gramEnd"/>
+      <w:r>
+        <w:t xml:space="preserve"> plaintext messages into ciphertexts, we combined our algorithms to generate a set of ciphertext messages </w:t>
       </w:r>
     </w:p>
     <w:p>
@@ -67,7 +85,31 @@
     </w:p>
     <w:p>
       <w:r>
-        <w:t>Upon receiving the plaintext_dictionary, we conducted a letter-based frequency analysis on all five candidate plaintext messages to use as reference for what the ciphertext may hold.  While the analysis is unable to take into account the possibility of which letters are randomly generated and which letters are encoded, there is a distinctly imbalanced distribution of letters as shown in the graph below.  While all five plaintext candidates have very similar distributions, it identifies and allows us to establish a default mapping of each plaintext letter might map to in regards to the ciphertext.</w:t>
+        <w:t xml:space="preserve">Upon receiving the </w:t>
+      </w:r>
+      <w:proofErr w:type="spellStart"/>
+      <w:r>
+        <w:t>plaintext_dictionary</w:t>
+      </w:r>
+      <w:proofErr w:type="spellEnd"/>
+      <w:r>
+        <w:t xml:space="preserve">, we conducted a letter-based frequency analysis on all five candidate plaintext messages to use as reference for what the ciphertext may hold.  While the analysis is unable to </w:t>
+      </w:r>
+      <w:proofErr w:type="gramStart"/>
+      <w:r>
+        <w:t>take into account</w:t>
+      </w:r>
+      <w:proofErr w:type="gramEnd"/>
+      <w:r>
+        <w:t xml:space="preserve"> the possibility of which letters are randomly generated and which letters are encoded, there is a distinctly imbalanced distribution of letters as shown in the graph below.  While all five plaintext candidates have very similar distributions, it identifies and allows us to establish a default mapping of each plaintext letter might map to </w:t>
+      </w:r>
+      <w:proofErr w:type="gramStart"/>
+      <w:r>
+        <w:t>in regards to</w:t>
+      </w:r>
+      <w:proofErr w:type="gramEnd"/>
+      <w:r>
+        <w:t xml:space="preserve"> the ciphertext.</w:t>
       </w:r>
     </w:p>
     <w:p>
@@ -3978,8 +4020,69 @@
         </w:numPr>
       </w:pPr>
       <w:r>
-        <w:t>How much work do we actually need to do in order to determine the plaintext?</w:t>
+        <w:t xml:space="preserve">How much work do we </w:t>
       </w:r>
+      <w:proofErr w:type="gramStart"/>
+      <w:r>
+        <w:t>actually need</w:t>
+      </w:r>
+      <w:proofErr w:type="gramEnd"/>
+      <w:r>
+        <w:t xml:space="preserve"> to do in order to determine the plaintext?</w:t>
+      </w:r>
+    </w:p>
+    <w:p>
+      <w:r>
+        <w:br w:type="page"/>
+      </w:r>
+    </w:p>
+    <w:p>
+      <w:r>
+        <w:lastRenderedPageBreak/>
+        <w:t>Sources:</w:t>
+      </w:r>
+    </w:p>
+    <w:p>
+      <w:hyperlink r:id="rId7" w:history="1">
+        <w:r>
+          <w:rPr>
+            <w:rStyle w:val="Hyperlink"/>
+          </w:rPr>
+          <w:t>https://mathweb.ucsd.edu/~crypto/java/EARLYCIPHERS/Monoalphabetic.html#:~:text=To%20break%20a%20monoalphab</w:t>
+        </w:r>
+        <w:r>
+          <w:rPr>
+            <w:rStyle w:val="Hyperlink"/>
+          </w:rPr>
+          <w:t>e</w:t>
+        </w:r>
+        <w:r>
+          <w:rPr>
+            <w:rStyle w:val="Hyperlink"/>
+          </w:rPr>
+          <w:t>tic%20substitution,letters%20with%20the%20same%20pattern</w:t>
+        </w:r>
+      </w:hyperlink>
+    </w:p>
+    <w:p>
+      <w:hyperlink r:id="rId8" w:history="1">
+        <w:r>
+          <w:rPr>
+            <w:rStyle w:val="Hyperlink"/>
+          </w:rPr>
+          <w:t>https://mathweb.ucsd.edu/~crypto/java/EARLYCIPHERS/breakmono.html</w:t>
+        </w:r>
+      </w:hyperlink>
+    </w:p>
+    <w:p>
+      <w:hyperlink r:id="rId9" w:history="1">
+        <w:r>
+          <w:rPr>
+            <w:rStyle w:val="Hyperlink"/>
+          </w:rPr>
+          <w:t>http://s13.zetaboards.com/Crypto/topic/123882/1/</w:t>
+        </w:r>
+      </w:hyperlink>
     </w:p>
     <w:p/>
     <w:sectPr>
@@ -4569,6 +4672,41 @@
       <w:contextualSpacing/>
     </w:pPr>
   </w:style>
+  <w:style w:type="character" w:styleId="Hyperlink">
+    <w:name w:val="Hyperlink"/>
+    <w:basedOn w:val="DefaultParagraphFont"/>
+    <w:uiPriority w:val="99"/>
+    <w:unhideWhenUsed/>
+    <w:rsid w:val="00A16626"/>
+    <w:rPr>
+      <w:color w:val="0563C1" w:themeColor="hyperlink"/>
+      <w:u w:val="single"/>
+    </w:rPr>
+  </w:style>
+  <w:style w:type="character" w:styleId="UnresolvedMention">
+    <w:name w:val="Unresolved Mention"/>
+    <w:basedOn w:val="DefaultParagraphFont"/>
+    <w:uiPriority w:val="99"/>
+    <w:semiHidden/>
+    <w:unhideWhenUsed/>
+    <w:rsid w:val="00A16626"/>
+    <w:rPr>
+      <w:color w:val="605E5C"/>
+      <w:shd w:val="clear" w:color="auto" w:fill="E1DFDD"/>
+    </w:rPr>
+  </w:style>
+  <w:style w:type="character" w:styleId="FollowedHyperlink">
+    <w:name w:val="FollowedHyperlink"/>
+    <w:basedOn w:val="DefaultParagraphFont"/>
+    <w:uiPriority w:val="99"/>
+    <w:semiHidden/>
+    <w:unhideWhenUsed/>
+    <w:rsid w:val="00A16626"/>
+    <w:rPr>
+      <w:color w:val="954F72" w:themeColor="followedHyperlink"/>
+      <w:u w:val="single"/>
+    </w:rPr>
+  </w:style>
 </w:styles>
 </file>
 

</xml_diff>

<commit_message>
Written notes for the report
</commit_message>
<xml_diff>
--- a/Placeholder Report.docx
+++ b/Placeholder Report.docx
@@ -3840,18 +3840,15 @@
     </w:tbl>
     <w:p/>
     <w:p>
-      <w:pPr>
-        <w:jc w:val="center"/>
-      </w:pPr>
       <w:r>
         <w:rPr>
           <w:noProof/>
         </w:rPr>
         <w:lastRenderedPageBreak/>
         <w:drawing>
-          <wp:inline distT="0" distB="0" distL="0" distR="0" wp14:anchorId="6989424B" wp14:editId="7A792109">
-            <wp:extent cx="5943600" cy="3196590"/>
-            <wp:effectExtent l="0" t="0" r="0" b="3810"/>
+          <wp:inline distT="0" distB="0" distL="0" distR="0" wp14:anchorId="6989424B" wp14:editId="0EB0DFC5">
+            <wp:extent cx="6534085" cy="3514165"/>
+            <wp:effectExtent l="0" t="0" r="635" b="0"/>
             <wp:docPr id="1" name="Picture 1" descr="Chart&#10;&#10;Description automatically generated"/>
             <wp:cNvGraphicFramePr>
               <a:graphicFrameLocks xmlns:a="http://schemas.openxmlformats.org/drawingml/2006/main" noChangeAspect="1"/>
@@ -3866,7 +3863,7 @@
                     </pic:cNvPicPr>
                   </pic:nvPicPr>
                   <pic:blipFill>
-                    <a:blip r:embed="rId5" cstate="print">
+                    <a:blip r:embed="rId6" cstate="print">
                       <a:extLst>
                         <a:ext uri="{28A0092B-C50C-407E-A947-70E740481C1C}">
                           <a14:useLocalDpi xmlns:a14="http://schemas.microsoft.com/office/drawing/2010/main" val="0"/>
@@ -3881,7 +3878,7 @@
                   <pic:spPr bwMode="auto">
                     <a:xfrm>
                       <a:off x="0" y="0"/>
-                      <a:ext cx="5943600" cy="3196590"/>
+                      <a:ext cx="6543529" cy="3519244"/>
                     </a:xfrm>
                     <a:prstGeom prst="rect">
                       <a:avLst/>
@@ -3904,6 +3901,9 @@
       </w:r>
     </w:p>
     <w:p>
+      <w:pPr>
+        <w:jc w:val="center"/>
+      </w:pPr>
       <w:r>
         <w:rPr>
           <w:noProof/>
@@ -3927,7 +3927,7 @@
                     </pic:cNvPicPr>
                   </pic:nvPicPr>
                   <pic:blipFill>
-                    <a:blip r:embed="rId6">
+                    <a:blip r:embed="rId7">
                       <a:extLst>
                         <a:ext uri="{28A0092B-C50C-407E-A947-70E740481C1C}">
                           <a14:useLocalDpi xmlns:a14="http://schemas.microsoft.com/office/drawing/2010/main" val="0"/>
@@ -4031,41 +4031,198 @@
         <w:t xml:space="preserve"> to do in order to determine the plaintext?</w:t>
       </w:r>
     </w:p>
+    <w:p/>
     <w:p>
       <w:r>
-        <w:br w:type="page"/>
+        <w:lastRenderedPageBreak/>
+        <w:t>Methods:</w:t>
       </w:r>
     </w:p>
     <w:p>
-      <w:r>
-        <w:lastRenderedPageBreak/>
-        <w:t>Sources:</w:t>
+      <w:pPr>
+        <w:pStyle w:val="ListParagraph"/>
+        <w:numPr>
+          <w:ilvl w:val="0"/>
+          <w:numId w:val="2"/>
+        </w:numPr>
+      </w:pPr>
+      <w:r>
+        <w:t>Solving for the key</w:t>
       </w:r>
     </w:p>
     <w:p>
-      <w:hyperlink r:id="rId7" w:history="1">
+      <w:pPr>
+        <w:pStyle w:val="ListParagraph"/>
+        <w:numPr>
+          <w:ilvl w:val="1"/>
+          <w:numId w:val="2"/>
+        </w:numPr>
+      </w:pPr>
+      <w:r>
+        <w:t>Metrics doesn’t scale with noise</w:t>
+      </w:r>
+    </w:p>
+    <w:p>
+      <w:pPr>
+        <w:pStyle w:val="ListParagraph"/>
+        <w:numPr>
+          <w:ilvl w:val="0"/>
+          <w:numId w:val="2"/>
+        </w:numPr>
+      </w:pPr>
+      <w:r>
+        <w:t>Distribution analysis/probabilistic to find which plaintext the ciphertext belongs to</w:t>
+      </w:r>
+    </w:p>
+    <w:p>
+      <w:pPr>
+        <w:pStyle w:val="ListParagraph"/>
+        <w:numPr>
+          <w:ilvl w:val="1"/>
+          <w:numId w:val="2"/>
+        </w:numPr>
+      </w:pPr>
+      <w:r>
+        <w:t>Search based on the patterns found in each word</w:t>
+      </w:r>
+    </w:p>
+    <w:p>
+      <w:pPr>
+        <w:pStyle w:val="ListParagraph"/>
+        <w:numPr>
+          <w:ilvl w:val="1"/>
+          <w:numId w:val="2"/>
+        </w:numPr>
+      </w:pPr>
+      <w:r>
+        <w:t>Estimate the noise generated to use as a margin of error</w:t>
+      </w:r>
+    </w:p>
+    <w:p>
+      <w:pPr>
+        <w:pStyle w:val="ListParagraph"/>
+        <w:numPr>
+          <w:ilvl w:val="1"/>
+          <w:numId w:val="2"/>
+        </w:numPr>
+      </w:pPr>
+      <w:r>
+        <w:t>Look for the patterns we can find</w:t>
+      </w:r>
+      <w:r>
+        <w:t xml:space="preserve"> and create an approximate match</w:t>
+      </w:r>
+    </w:p>
+    <w:p>
+      <w:pPr>
+        <w:pStyle w:val="ListParagraph"/>
+        <w:numPr>
+          <w:ilvl w:val="1"/>
+          <w:numId w:val="2"/>
+        </w:numPr>
+      </w:pPr>
+      <w:r>
+        <w:t xml:space="preserve"># </w:t>
+      </w:r>
+      <w:proofErr w:type="gramStart"/>
+      <w:r>
+        <w:t>of</w:t>
+      </w:r>
+      <w:proofErr w:type="gramEnd"/>
+      <w:r>
+        <w:t xml:space="preserve"> possible random characters = </w:t>
+      </w:r>
+      <w:r>
+        <w:t>1-(</w:t>
+      </w:r>
+      <w:proofErr w:type="spellStart"/>
+      <w:r>
+        <w:t>len</w:t>
+      </w:r>
+      <w:proofErr w:type="spellEnd"/>
+      <w:r>
+        <w:t>(plaintext))/</w:t>
+      </w:r>
+      <w:proofErr w:type="spellStart"/>
+      <w:r>
+        <w:t>len</w:t>
+      </w:r>
+      <w:proofErr w:type="spellEnd"/>
+      <w:r>
+        <w:t>(ciphertext)</w:t>
+      </w:r>
+    </w:p>
+    <w:p>
+      <w:pPr>
+        <w:pStyle w:val="ListParagraph"/>
+        <w:numPr>
+          <w:ilvl w:val="1"/>
+          <w:numId w:val="2"/>
+        </w:numPr>
+      </w:pPr>
+      <w:r>
+        <w:t>Will implement a sliding window to find and guess which region within the ciphertext contains a matching plaintext password</w:t>
+      </w:r>
+    </w:p>
+    <w:p>
+      <w:pPr>
+        <w:jc w:val="center"/>
+      </w:pPr>
+      <w:r>
+        <w:drawing>
+          <wp:inline distT="0" distB="0" distL="0" distR="0" wp14:anchorId="2F931A65" wp14:editId="39685C79">
+            <wp:extent cx="4191585" cy="1638529"/>
+            <wp:effectExtent l="0" t="0" r="0" b="0"/>
+            <wp:docPr id="2" name="Picture 2" descr="Diagram&#10;&#10;Description automatically generated"/>
+            <wp:cNvGraphicFramePr>
+              <a:graphicFrameLocks xmlns:a="http://schemas.openxmlformats.org/drawingml/2006/main" noChangeAspect="1"/>
+            </wp:cNvGraphicFramePr>
+            <a:graphic xmlns:a="http://schemas.openxmlformats.org/drawingml/2006/main">
+              <a:graphicData uri="http://schemas.openxmlformats.org/drawingml/2006/picture">
+                <pic:pic xmlns:pic="http://schemas.openxmlformats.org/drawingml/2006/picture">
+                  <pic:nvPicPr>
+                    <pic:cNvPr id="2" name="Picture 2" descr="Diagram&#10;&#10;Description automatically generated"/>
+                    <pic:cNvPicPr/>
+                  </pic:nvPicPr>
+                  <pic:blipFill>
+                    <a:blip r:embed="rId8"/>
+                    <a:stretch>
+                      <a:fillRect/>
+                    </a:stretch>
+                  </pic:blipFill>
+                  <pic:spPr>
+                    <a:xfrm>
+                      <a:off x="0" y="0"/>
+                      <a:ext cx="4191585" cy="1638529"/>
+                    </a:xfrm>
+                    <a:prstGeom prst="rect">
+                      <a:avLst/>
+                    </a:prstGeom>
+                  </pic:spPr>
+                </pic:pic>
+              </a:graphicData>
+            </a:graphic>
+          </wp:inline>
+        </w:drawing>
+      </w:r>
+    </w:p>
+    <w:p>
+      <w:r>
+        <w:t>Sources:</w:t>
+      </w:r>
+    </w:p>
+    <w:p>
+      <w:hyperlink r:id="rId9" w:anchor=":~:text=To%20break%20a%20monoalphabetic%20substitution,letters%20with%20the%20same%20pattern" w:history="1">
         <w:r>
           <w:rPr>
             <w:rStyle w:val="Hyperlink"/>
           </w:rPr>
-          <w:t>https://mathweb.ucsd.edu/~crypto/java/EARLYCIPHERS/Monoalphabetic.html#:~:text=To%20break%20a%20monoalphab</w:t>
-        </w:r>
-        <w:r>
-          <w:rPr>
-            <w:rStyle w:val="Hyperlink"/>
-          </w:rPr>
-          <w:t>e</w:t>
-        </w:r>
-        <w:r>
-          <w:rPr>
-            <w:rStyle w:val="Hyperlink"/>
-          </w:rPr>
-          <w:t>tic%20substitution,letters%20with%20the%20same%20pattern</w:t>
+          <w:t>https://mathweb.ucsd.edu/~crypto/java/EARLYCIPHERS/Monoalphabetic.html#:~:text=To%20break%20a%20monoalphabetic%20substitution,letters%20with%20the%20same%20pattern</w:t>
         </w:r>
       </w:hyperlink>
     </w:p>
     <w:p>
-      <w:hyperlink r:id="rId8" w:history="1">
+      <w:hyperlink r:id="rId10" w:history="1">
         <w:r>
           <w:rPr>
             <w:rStyle w:val="Hyperlink"/>
@@ -4075,7 +4232,7 @@
       </w:hyperlink>
     </w:p>
     <w:p>
-      <w:hyperlink r:id="rId9" w:history="1">
+      <w:hyperlink r:id="rId11" w:history="1">
         <w:r>
           <w:rPr>
             <w:rStyle w:val="Hyperlink"/>
@@ -4210,8 +4367,124 @@
       </w:rPr>
     </w:lvl>
   </w:abstractNum>
+  <w:abstractNum w:abstractNumId="1" w15:restartNumberingAfterBreak="0">
+    <w:nsid w:val="52107214"/>
+    <w:multiLevelType w:val="hybridMultilevel"/>
+    <w:tmpl w:val="6610FFC2"/>
+    <w:lvl w:ilvl="0" w:tplc="04090001">
+      <w:start w:val="1"/>
+      <w:numFmt w:val="bullet"/>
+      <w:lvlText w:val=""/>
+      <w:lvlJc w:val="left"/>
+      <w:pPr>
+        <w:ind w:left="720" w:hanging="360"/>
+      </w:pPr>
+      <w:rPr>
+        <w:rFonts w:ascii="Symbol" w:hAnsi="Symbol" w:hint="default"/>
+      </w:rPr>
+    </w:lvl>
+    <w:lvl w:ilvl="1" w:tplc="04090003">
+      <w:start w:val="1"/>
+      <w:numFmt w:val="bullet"/>
+      <w:lvlText w:val="o"/>
+      <w:lvlJc w:val="left"/>
+      <w:pPr>
+        <w:ind w:left="1440" w:hanging="360"/>
+      </w:pPr>
+      <w:rPr>
+        <w:rFonts w:ascii="Courier New" w:hAnsi="Courier New" w:cs="Courier New" w:hint="default"/>
+      </w:rPr>
+    </w:lvl>
+    <w:lvl w:ilvl="2" w:tplc="04090005" w:tentative="1">
+      <w:start w:val="1"/>
+      <w:numFmt w:val="bullet"/>
+      <w:lvlText w:val=""/>
+      <w:lvlJc w:val="left"/>
+      <w:pPr>
+        <w:ind w:left="2160" w:hanging="360"/>
+      </w:pPr>
+      <w:rPr>
+        <w:rFonts w:ascii="Wingdings" w:hAnsi="Wingdings" w:hint="default"/>
+      </w:rPr>
+    </w:lvl>
+    <w:lvl w:ilvl="3" w:tplc="04090001" w:tentative="1">
+      <w:start w:val="1"/>
+      <w:numFmt w:val="bullet"/>
+      <w:lvlText w:val=""/>
+      <w:lvlJc w:val="left"/>
+      <w:pPr>
+        <w:ind w:left="2880" w:hanging="360"/>
+      </w:pPr>
+      <w:rPr>
+        <w:rFonts w:ascii="Symbol" w:hAnsi="Symbol" w:hint="default"/>
+      </w:rPr>
+    </w:lvl>
+    <w:lvl w:ilvl="4" w:tplc="04090003" w:tentative="1">
+      <w:start w:val="1"/>
+      <w:numFmt w:val="bullet"/>
+      <w:lvlText w:val="o"/>
+      <w:lvlJc w:val="left"/>
+      <w:pPr>
+        <w:ind w:left="3600" w:hanging="360"/>
+      </w:pPr>
+      <w:rPr>
+        <w:rFonts w:ascii="Courier New" w:hAnsi="Courier New" w:cs="Courier New" w:hint="default"/>
+      </w:rPr>
+    </w:lvl>
+    <w:lvl w:ilvl="5" w:tplc="04090005" w:tentative="1">
+      <w:start w:val="1"/>
+      <w:numFmt w:val="bullet"/>
+      <w:lvlText w:val=""/>
+      <w:lvlJc w:val="left"/>
+      <w:pPr>
+        <w:ind w:left="4320" w:hanging="360"/>
+      </w:pPr>
+      <w:rPr>
+        <w:rFonts w:ascii="Wingdings" w:hAnsi="Wingdings" w:hint="default"/>
+      </w:rPr>
+    </w:lvl>
+    <w:lvl w:ilvl="6" w:tplc="04090001" w:tentative="1">
+      <w:start w:val="1"/>
+      <w:numFmt w:val="bullet"/>
+      <w:lvlText w:val=""/>
+      <w:lvlJc w:val="left"/>
+      <w:pPr>
+        <w:ind w:left="5040" w:hanging="360"/>
+      </w:pPr>
+      <w:rPr>
+        <w:rFonts w:ascii="Symbol" w:hAnsi="Symbol" w:hint="default"/>
+      </w:rPr>
+    </w:lvl>
+    <w:lvl w:ilvl="7" w:tplc="04090003" w:tentative="1">
+      <w:start w:val="1"/>
+      <w:numFmt w:val="bullet"/>
+      <w:lvlText w:val="o"/>
+      <w:lvlJc w:val="left"/>
+      <w:pPr>
+        <w:ind w:left="5760" w:hanging="360"/>
+      </w:pPr>
+      <w:rPr>
+        <w:rFonts w:ascii="Courier New" w:hAnsi="Courier New" w:cs="Courier New" w:hint="default"/>
+      </w:rPr>
+    </w:lvl>
+    <w:lvl w:ilvl="8" w:tplc="04090005" w:tentative="1">
+      <w:start w:val="1"/>
+      <w:numFmt w:val="bullet"/>
+      <w:lvlText w:val=""/>
+      <w:lvlJc w:val="left"/>
+      <w:pPr>
+        <w:ind w:left="6480" w:hanging="360"/>
+      </w:pPr>
+      <w:rPr>
+        <w:rFonts w:ascii="Wingdings" w:hAnsi="Wingdings" w:hint="default"/>
+      </w:rPr>
+    </w:lvl>
+  </w:abstractNum>
   <w:num w:numId="1">
     <w:abstractNumId w:val="0"/>
+  </w:num>
+  <w:num w:numId="2">
+    <w:abstractNumId w:val="1"/>
   </w:num>
 </w:numbering>
 </file>
@@ -5003,4 +5276,16 @@
     </a:ext>
   </a:extLst>
 </a:theme>
+</file>
+
+<file path=customXml/item1.xml><?xml version="1.0" encoding="utf-8"?>
+<b:Sources xmlns:b="http://schemas.openxmlformats.org/officeDocument/2006/bibliography" xmlns="http://schemas.openxmlformats.org/officeDocument/2006/bibliography" SelectedStyle="\IEEE2006OfficeOnline.xsl" StyleName="IEEE" Version="2006"/>
+</file>
+
+<file path=customXml/itemProps1.xml><?xml version="1.0" encoding="utf-8"?>
+<ds:datastoreItem xmlns:ds="http://schemas.openxmlformats.org/officeDocument/2006/customXml" ds:itemID="{AAF0B406-A3E3-471F-8EA7-B68A26C5E6DA}">
+  <ds:schemaRefs>
+    <ds:schemaRef ds:uri="http://schemas.openxmlformats.org/officeDocument/2006/bibliography"/>
+  </ds:schemaRefs>
+</ds:datastoreItem>
 </file>
</xml_diff>